<commit_message>
Gráfico de acordo com usuário logado
</commit_message>
<xml_diff>
--- a/documentacao/P&I/Sprint 3 - Todos os entregáveis/Roteiro.docx
+++ b/documentacao/P&I/Sprint 3 - Todos os entregáveis/Roteiro.docx
@@ -303,8 +303,21 @@
       </w:r>
     </w:p>
     <w:p>
-      <w:r>
+      <w:pPr>
+        <w:rPr>
+          <w:color w:val="002060"/>
+        </w:rPr>
+      </w:pPr>
+      <w:r>
+        <w:rPr>
+          <w:color w:val="002060"/>
+        </w:rPr>
         <w:lastRenderedPageBreak/>
+        <w:t>(Adicionar no slide protótipo das telas, lógica e usabilidade)</w:t>
+      </w:r>
+    </w:p>
+    <w:p>
+      <w:r>
         <w:t xml:space="preserve">11 </w:t>
       </w:r>
       <w:r>
@@ -331,111 +344,137 @@
       </w:r>
     </w:p>
     <w:p>
-      <w:r>
-        <w:t xml:space="preserve">12 </w:t>
-      </w:r>
-      <w:r>
-        <w:t>–</w:t>
-      </w:r>
-      <w:r>
-        <w:t xml:space="preserve"> </w:t>
-      </w:r>
-      <w:r>
-        <w:t>Manual de instalação da solução</w:t>
-      </w:r>
-    </w:p>
-    <w:p>
-      <w:pPr>
-        <w:rPr>
-          <w:color w:val="FF0000"/>
-        </w:rPr>
-      </w:pPr>
-      <w:r>
-        <w:rPr>
-          <w:color w:val="FF0000"/>
-        </w:rPr>
-        <w:t>ISABELA</w:t>
-      </w:r>
-    </w:p>
-    <w:p>
-      <w:r>
-        <w:t xml:space="preserve">13 – </w:t>
-      </w:r>
-      <w:r>
-        <w:t>Processo de atendimento e suporte</w:t>
-      </w:r>
-    </w:p>
-    <w:p>
-      <w:pPr>
-        <w:rPr>
-          <w:color w:val="FF0000"/>
-        </w:rPr>
-      </w:pPr>
-      <w:r>
-        <w:rPr>
-          <w:color w:val="FF0000"/>
-        </w:rPr>
-        <w:t>LEONARDO</w:t>
-      </w:r>
-    </w:p>
-    <w:p>
-      <w:r>
-        <w:t>14 – Resultados</w:t>
-      </w:r>
-    </w:p>
-    <w:p>
-      <w:pPr>
-        <w:rPr>
-          <w:color w:val="FF0000"/>
-        </w:rPr>
-      </w:pPr>
-      <w:r>
-        <w:rPr>
-          <w:color w:val="FF0000"/>
-        </w:rPr>
-        <w:t>LEONARDO</w:t>
-      </w:r>
-    </w:p>
-    <w:p>
-      <w:r>
-        <w:t>15 – Processo de aprendizagem com o projeto.</w:t>
-      </w:r>
-    </w:p>
-    <w:p>
-      <w:pPr>
-        <w:rPr>
-          <w:color w:val="FF0000"/>
-        </w:rPr>
-      </w:pPr>
-      <w:r>
-        <w:rPr>
-          <w:color w:val="FF0000"/>
-        </w:rPr>
-        <w:t>(TODOS)</w:t>
-      </w:r>
-    </w:p>
-    <w:p>
-      <w:r>
-        <w:t>16 – Considerações finais sobre a evolução da solução</w:t>
-      </w:r>
-    </w:p>
-    <w:p>
-      <w:pPr>
-        <w:rPr>
-          <w:color w:val="FF0000"/>
-        </w:rPr>
-      </w:pPr>
-      <w:r>
-        <w:rPr>
-          <w:color w:val="FF0000"/>
-        </w:rPr>
-        <w:t>LEONARDO</w:t>
-      </w:r>
-    </w:p>
-    <w:p>
+      <w:pPr>
+        <w:rPr>
+          <w:color w:val="FF0000"/>
+        </w:rPr>
+      </w:pPr>
       <w:bookmarkStart w:id="0" w:name="_GoBack"/>
       <w:bookmarkEnd w:id="0"/>
     </w:p>
+    <w:p>
+      <w:pPr>
+        <w:rPr>
+          <w:color w:val="002060"/>
+        </w:rPr>
+      </w:pPr>
+      <w:r>
+        <w:rPr>
+          <w:color w:val="002060"/>
+        </w:rPr>
+        <w:t>Demonstração</w:t>
+      </w:r>
+    </w:p>
+    <w:p>
+      <w:pPr>
+        <w:rPr>
+          <w:color w:val="FF0000"/>
+        </w:rPr>
+      </w:pPr>
+    </w:p>
+    <w:p>
+      <w:r>
+        <w:t xml:space="preserve">12 </w:t>
+      </w:r>
+      <w:r>
+        <w:t>–</w:t>
+      </w:r>
+      <w:r>
+        <w:t xml:space="preserve"> </w:t>
+      </w:r>
+      <w:r>
+        <w:t>Manual de instalação da solução</w:t>
+      </w:r>
+    </w:p>
+    <w:p>
+      <w:pPr>
+        <w:rPr>
+          <w:color w:val="FF0000"/>
+        </w:rPr>
+      </w:pPr>
+      <w:r>
+        <w:rPr>
+          <w:color w:val="FF0000"/>
+        </w:rPr>
+        <w:t>ISABELA</w:t>
+      </w:r>
+    </w:p>
+    <w:p>
+      <w:r>
+        <w:t xml:space="preserve">13 – </w:t>
+      </w:r>
+      <w:r>
+        <w:t>Processo de atendimento e suporte</w:t>
+      </w:r>
+    </w:p>
+    <w:p>
+      <w:pPr>
+        <w:rPr>
+          <w:color w:val="FF0000"/>
+        </w:rPr>
+      </w:pPr>
+      <w:r>
+        <w:rPr>
+          <w:color w:val="FF0000"/>
+        </w:rPr>
+        <w:t>LEONARDO</w:t>
+      </w:r>
+    </w:p>
+    <w:p>
+      <w:r>
+        <w:t>14 – Resultados</w:t>
+      </w:r>
+    </w:p>
+    <w:p>
+      <w:pPr>
+        <w:rPr>
+          <w:color w:val="FF0000"/>
+        </w:rPr>
+      </w:pPr>
+      <w:r>
+        <w:rPr>
+          <w:color w:val="FF0000"/>
+        </w:rPr>
+        <w:t>LEONARDO</w:t>
+      </w:r>
+    </w:p>
+    <w:p>
+      <w:r>
+        <w:t>15 – Processo de aprendizagem com o projeto.</w:t>
+      </w:r>
+    </w:p>
+    <w:p>
+      <w:pPr>
+        <w:rPr>
+          <w:color w:val="FF0000"/>
+        </w:rPr>
+      </w:pPr>
+      <w:r>
+        <w:rPr>
+          <w:color w:val="FF0000"/>
+        </w:rPr>
+        <w:t>(TODOS)</w:t>
+      </w:r>
+    </w:p>
+    <w:p>
+      <w:r>
+        <w:t>16 – Considerações finais sobre a evolução da solução</w:t>
+      </w:r>
+    </w:p>
+    <w:p>
+      <w:pPr>
+        <w:rPr>
+          <w:color w:val="FF0000"/>
+        </w:rPr>
+      </w:pPr>
+      <w:r>
+        <w:rPr>
+          <w:color w:val="FF0000"/>
+        </w:rPr>
+        <w:t>LEONARDO</w:t>
+      </w:r>
+    </w:p>
+    <w:p/>
     <w:sectPr>
       <w:pgSz w:w="11906" w:h="16838"/>
       <w:pgMar w:top="1417" w:right="1701" w:bottom="1417" w:left="1701" w:header="708" w:footer="708" w:gutter="0"/>
@@ -569,6 +608,7 @@
     <w:lsdException w:name="HTML Sample" w:semiHidden="1" w:unhideWhenUsed="1"/>
     <w:lsdException w:name="HTML Typewriter" w:semiHidden="1" w:unhideWhenUsed="1"/>
     <w:lsdException w:name="HTML Variable" w:semiHidden="1" w:unhideWhenUsed="1"/>
+    <w:lsdException w:name="Normal Table" w:semiHidden="1" w:unhideWhenUsed="1"/>
     <w:lsdException w:name="annotation subject" w:semiHidden="1" w:unhideWhenUsed="1"/>
     <w:lsdException w:name="No List" w:semiHidden="1" w:unhideWhenUsed="1"/>
     <w:lsdException w:name="Outline List 1" w:semiHidden="1" w:unhideWhenUsed="1"/>
@@ -615,8 +655,10 @@
     <w:lsdException w:name="Table Subtle 2" w:semiHidden="1" w:unhideWhenUsed="1"/>
     <w:lsdException w:name="Table Web 1" w:semiHidden="1" w:unhideWhenUsed="1"/>
     <w:lsdException w:name="Table Web 2" w:semiHidden="1" w:unhideWhenUsed="1"/>
+    <w:lsdException w:name="Table Web 3" w:semiHidden="1" w:unhideWhenUsed="1"/>
     <w:lsdException w:name="Balloon Text" w:semiHidden="1" w:unhideWhenUsed="1"/>
     <w:lsdException w:name="Table Grid" w:uiPriority="39"/>
+    <w:lsdException w:name="Table Theme" w:semiHidden="1" w:unhideWhenUsed="1"/>
     <w:lsdException w:name="Placeholder Text" w:semiHidden="1"/>
     <w:lsdException w:name="No Spacing" w:uiPriority="1" w:qFormat="1"/>
     <w:lsdException w:name="Light Shading" w:uiPriority="60"/>

</xml_diff>